<commit_message>
Update podcast assets (audio/feed/transcript)
</commit_message>
<xml_diff>
--- a/audio/AI Exec Brief (transcript) - 10 Nov 25.docx
+++ b/audio/AI Exec Brief (transcript) - 10 Nov 25.docx
@@ -7,10 +7,7 @@
         <w:spacing w:after="360" w:line="288" w:lineRule="auto"/>
       </w:pPr>
       <w:r>
-        <w:rPr>
-          <w:b/>
-        </w:rPr>
-        <w:t xml:space="preserve">Introduction:  </w:t>
+        <w:t>Introduction:</w:t>
         <w:br/>
         <w:t>Hello, here is your weekly update for Monday, November 10, 2025. Let's dive into the latest in AI developments across five key areas.</w:t>
       </w:r>
@@ -20,12 +17,9 @@
         <w:spacing w:after="360" w:line="288" w:lineRule="auto"/>
       </w:pPr>
       <w:r>
-        <w:rPr>
-          <w:b/>
-        </w:rPr>
-        <w:t xml:space="preserve">New Products &amp; Capabilities:  </w:t>
+        <w:t>New Products &amp; Capabilities:</w:t>
         <w:br/>
-        <w:t xml:space="preserve">First, in new products and capabilities, we are seeing significant advancements in AI tools designed for various applications. Notably, StepFun AI has released Step-Audio-EditX, a new open-source model that excels in expressive and iterative audio editing, marking a notable step forward in audio technology within the AI domain </w:t>
+        <w:t xml:space="preserve">First, in new products and capabilities, the AI coding startup Lovable has announced that it is nearing 8 million users within just one year of its launch. This rapid growth highlights the increasing demand for AI-driven coding solutions in both individual and corporate environments </w:t>
       </w:r>
       <w:r>
         <w:rPr>
@@ -34,10 +28,7 @@
         <w:t>1</w:t>
       </w:r>
       <w:r>
-        <w:rPr>
-          <w:b/>
-        </w:rPr>
-        <w:t xml:space="preserve">. Additionally, Google continues to enhance its Gemini platform, with the rollout of Gemini for TV on the Google TV Streamer, providing users with a more integrated AI experience in their home entertainment systems </w:t>
+        <w:t xml:space="preserve">. Additionally, Siri Shortcuts has expanded its functionality to work with Samsung SmartThings routines, allowing for greater interoperability between devices and enhancing user experience </w:t>
       </w:r>
       <w:r>
         <w:rPr>
@@ -46,10 +37,7 @@
         <w:t>2</w:t>
       </w:r>
       <w:r>
-        <w:rPr>
-          <w:b/>
-        </w:rPr>
-        <w:t xml:space="preserve">. Furthermore, the introduction of Kosmos, an AI scientist that automates data-driven discovery, showcases the potential of AI to streamline research and development processes across industries </w:t>
+        <w:t xml:space="preserve">. Furthermore, advancements in AI graphics rendering techniques are being explored, particularly in high-performance 2D graphics rendering on CPUs, which could significantly improve the efficiency of AI applications in gaming and design </w:t>
       </w:r>
       <w:r>
         <w:rPr>
@@ -58,10 +46,7 @@
         <w:t>3</w:t>
       </w:r>
       <w:r>
-        <w:rPr>
-          <w:b/>
-        </w:rPr>
-        <w:t>. These innovations highlight the rapid pace of AI development and the increasing focus on user-centric applications.</w:t>
+        <w:t>.</w:t>
       </w:r>
     </w:p>
     <w:p>
@@ -69,12 +54,9 @@
         <w:spacing w:after="360" w:line="288" w:lineRule="auto"/>
       </w:pPr>
       <w:r>
-        <w:rPr>
-          <w:b/>
-        </w:rPr>
-        <w:t xml:space="preserve">Strategic Business Impact:  </w:t>
+        <w:t>Strategic Business Impact:</w:t>
         <w:br/>
-        <w:t xml:space="preserve">Moving on to strategic business impact, companies are increasingly leveraging AI to drive efficiency and innovation. For instance, Kaltura's acquisition of eSelf, founded by the creator of Snap's AI, for $27 million reflects a strategic move to enhance its AI capabilities in video content management </w:t>
+        <w:t xml:space="preserve">Moving on to strategic business impact, the ongoing evolution of AI technologies is reshaping various sectors. Venture capitalist Jennifer Neundorfer recently emphasized that founders in the AI space must differentiate themselves to attract investment and market attention amid a crowded landscape </w:t>
       </w:r>
       <w:r>
         <w:rPr>
@@ -83,10 +65,7 @@
         <w:t>4</w:t>
       </w:r>
       <w:r>
-        <w:rPr>
-          <w:b/>
-        </w:rPr>
-        <w:t xml:space="preserve">. This acquisition is indicative of a broader trend where organizations are investing in AI technologies to stay competitive and improve operational workflows. Additionally, the valuation of Gamma, an AI tool designed to replace traditional presentation software, has surged to $2.1 billion with an annual recurring revenue of $100 million, underscoring the commercial viability of AI-driven solutions in the business landscape </w:t>
+        <w:t xml:space="preserve">. Moreover, the circular money problem remains a critical challenge in AI's biggest deals, affecting how companies structure their funding and growth strategies </w:t>
       </w:r>
       <w:r>
         <w:rPr>
@@ -95,10 +74,7 @@
         <w:t>5</w:t>
       </w:r>
       <w:r>
-        <w:rPr>
-          <w:b/>
-        </w:rPr>
-        <w:t>. Such developments illustrate how AI is not just a technological trend but a critical factor in shaping business strategies and market positions.</w:t>
+        <w:t>. As AI continues to integrate into business operations, organizations are increasingly leveraging these technologies to streamline processes, improve decision-making, and drive innovation.</w:t>
       </w:r>
     </w:p>
     <w:p>
@@ -106,12 +82,9 @@
         <w:spacing w:after="360" w:line="288" w:lineRule="auto"/>
       </w:pPr>
       <w:r>
-        <w:rPr>
-          <w:b/>
-        </w:rPr>
-        <w:t xml:space="preserve">Implementation Opportunities:  </w:t>
+        <w:t>Implementation Opportunities:</w:t>
         <w:br/>
-        <w:t xml:space="preserve">Next, let's explore implementation opportunities in AI. As organizations seek to adopt AI technologies, there is a growing emphasis on developing memory systems for large language model (LLM) agents. Recent research has compared various memory systems, including vector, graph, and event logs, to enhance the functionality of these agents in dynamic environments </w:t>
+        <w:t xml:space="preserve">Next, let's explore implementation opportunities. Companies are recognizing the potential of AI to enhance operational efficiency and customer engagement. For instance, AI-driven analytics tools are being employed to optimize supply chain management, enabling businesses to respond more swiftly to market changes </w:t>
       </w:r>
       <w:r>
         <w:rPr>
@@ -120,10 +93,35 @@
         <w:t>6</w:t>
       </w:r>
       <w:r>
+        <w:t xml:space="preserve">. Additionally, the integration of AI in customer service through chatbots and virtual assistants is becoming more prevalent, providing businesses with scalable solutions to handle customer inquiries </w:t>
+      </w:r>
+      <w:r>
         <w:rPr>
-          <w:b/>
+          <w:vertAlign w:val="superscript"/>
         </w:rPr>
-        <w:t xml:space="preserve">. This focus on memory systems is crucial for enabling more adaptive and context-aware AI applications. Additionally, the implementation of coding strategies that incorporate differentiable memory and meta-learning could significantly improve the performance of AI agents in real-world scenarios </w:t>
+        <w:t>1</w:t>
+      </w:r>
+      <w:r>
+        <w:t>. As organizations consider their digital transformation strategies, the implementation of AI technologies is becoming a key priority.</w:t>
+      </w:r>
+    </w:p>
+    <w:p>
+      <w:pPr>
+        <w:spacing w:after="360" w:line="288" w:lineRule="auto"/>
+      </w:pPr>
+      <w:r>
+        <w:t>Market Dynamics:</w:t>
+        <w:br/>
+        <w:t xml:space="preserve">Now, onto market dynamics, the AI landscape is witnessing significant shifts as new players enter the market and existing companies adapt to technological advancements. The recent surge in AI startups is indicative of a burgeoning ecosystem, but it also raises questions about sustainability and market saturation </w:t>
+      </w:r>
+      <w:r>
+        <w:rPr>
+          <w:vertAlign w:val="superscript"/>
+        </w:rPr>
+        <w:t>6</w:t>
+      </w:r>
+      <w:r>
+        <w:t xml:space="preserve">. As companies vie for market share, the competition is intensifying, leading to innovative collaborations and partnerships. Moreover, the upcoming Black Friday sales are expected to feature a variety of AI-enhanced products, indicating consumer interest in AI technologies </w:t>
       </w:r>
       <w:r>
         <w:rPr>
@@ -133,9 +131,12 @@
       </w:r>
       <w:r>
         <w:rPr>
-          <w:b/>
+          <w:vertAlign w:val="superscript"/>
         </w:rPr>
-        <w:t>. Companies that can effectively integrate these advanced AI capabilities will likely gain a competitive edge in their respective markets.</w:t>
+        <w:t>8</w:t>
+      </w:r>
+      <w:r>
+        <w:t>. This trend underscores the growing acceptance of AI in everyday consumer products.</w:t>
       </w:r>
     </w:p>
     <w:p>
@@ -143,49 +144,27 @@
         <w:spacing w:after="360" w:line="288" w:lineRule="auto"/>
       </w:pPr>
       <w:r>
-        <w:rPr>
-          <w:b/>
-        </w:rPr>
-        <w:t xml:space="preserve">Market Dynamics:  </w:t>
+        <w:t>Talent Market Shifts:</w:t>
         <w:br/>
-        <w:t xml:space="preserve">Now, onto market dynamics, the AI sector is experiencing notable shifts as competition intensifies. The recent discussions around the so-called "AI bubble" suggest that while there is significant investment and innovation, there is also caution regarding sustainability and long-term value </w:t>
+        <w:t xml:space="preserve">Finally, let's discuss talent market shifts. The demand for AI talent is surging, with companies increasingly seeking skilled professionals to drive their AI initiatives. This trend is reflected in the hiring practices of many organizations, which are prioritizing candidates with expertise in machine learning and data science </w:t>
       </w:r>
       <w:r>
         <w:rPr>
           <w:vertAlign w:val="superscript"/>
         </w:rPr>
-        <w:t>8</w:t>
+        <w:t>1</w:t>
       </w:r>
       <w:r>
-        <w:rPr>
-          <w:b/>
-        </w:rPr>
-        <w:t>. Companies are being urged to focus on building practical and scalable AI solutions rather than chasing short-term hype. This perspective is crucial as it encourages a more measured approach to AI development, ensuring that investments lead to meaningful advancements rather than speculative ventures. Furthermore, the competitive landscape is evolving, with established tech giants and startups alike vying for market share, which could lead to further consolidation in the industry.</w:t>
-      </w:r>
-    </w:p>
-    <w:p>
-      <w:pPr>
-        <w:spacing w:after="360" w:line="288" w:lineRule="auto"/>
-      </w:pPr>
-      <w:r>
-        <w:rPr>
-          <w:b/>
-        </w:rPr>
-        <w:t xml:space="preserve">Talent Market Shifts:  </w:t>
-        <w:br/>
-        <w:t xml:space="preserve">Finally, let's discuss talent market shifts within the AI field. As demand for AI expertise continues to rise, there is a noticeable shift in the talent landscape. Companies are increasingly seeking professionals with specialized skills in AI and machine learning, leading to a competitive hiring environment </w:t>
+        <w:t xml:space="preserve">. However, the talent pool is becoming increasingly competitive, prompting companies to invest in training and development programs to upskill their existing workforce </w:t>
       </w:r>
       <w:r>
         <w:rPr>
           <w:vertAlign w:val="superscript"/>
         </w:rPr>
-        <w:t>9</w:t>
+        <w:t>4</w:t>
       </w:r>
       <w:r>
-        <w:rPr>
-          <w:b/>
-        </w:rPr>
-        <w:t>. This demand is driving educational institutions to adapt their curricula to better prepare students for careers in AI, emphasizing the need for practical experience and interdisciplinary knowledge. Additionally, as AI technologies become more integrated into various sectors, professionals with a combination of technical skills and domain-specific knowledge will be particularly valuable. Organizations that can attract and retain top talent will be better positioned to innovate and lead in the AI space.</w:t>
+        <w:t>. As the AI sector continues to evolve, attracting and retaining top talent will be crucial for organizations aiming to stay ahead of the curve.</w:t>
       </w:r>
     </w:p>
     <w:p>
@@ -212,7 +191,7 @@
         <w:spacing w:after="360" w:line="288" w:lineRule="auto"/>
       </w:pPr>
       <w:r>
-        <w:t>[1] StepFun AI Releases Step-Audio-EditX: A New Open-Source 3B LLM-Grade Audio Editing Model Excelling at Expressive and Iterative Audio Editing — https://www.marktechpost.com/2025/11/09/stepfun-ai-releases-step-audio-editx-a-new-open-source-3b-llm-grade-audio-editing-model-excelling-at-expressive-and-iterative-audio-editing/</w:t>
+        <w:t>[1] Lovable says it’s nearing 8 million users as the year-old AI coding startup eyes more corporate employees — https://techcrunch.com/2025/11/10/lovable-says-its-nearing-8-million-users-as-the-year-old-ai-coding-startup-eyes-more-corporate-employees/</w:t>
       </w:r>
     </w:p>
     <w:p>
@@ -220,7 +199,7 @@
         <w:spacing w:after="360" w:line="288" w:lineRule="auto"/>
       </w:pPr>
       <w:r>
-        <w:t>[2] Gemini for TV is coming to Google TV Streamer starting today — https://www.theverge.com/news/817831/gemini-for-tv-google-tv-streamer-roll-out</w:t>
+        <w:t>[2] Siri Shortcuts now works with Samsung SmartThings routines — https://www.theverge.com/news/818054/samsung-smartthings-routines-siri-ios-support</w:t>
       </w:r>
     </w:p>
     <w:p>
@@ -228,7 +207,7 @@
         <w:spacing w:after="360" w:line="288" w:lineRule="auto"/>
       </w:pPr>
       <w:r>
-        <w:t>[3] Meet Kosmos: An AI Scientist that Automates Data-Driven Discovery — https://www.marktechpost.com/2025/11/09/meet-kosmos-an-ai-scientist-that-automates-data-driven-discovery/</w:t>
+        <w:t>[3] High-performance 2D graphics rendering on the CPU using sparse strips [pdf] — https://github.com/LaurenzV/master-thesis/blob/main/main.pdf</w:t>
       </w:r>
     </w:p>
     <w:p>
@@ -236,7 +215,7 @@
         <w:spacing w:after="360" w:line="288" w:lineRule="auto"/>
       </w:pPr>
       <w:r>
-        <w:t>[4] Kaltura acquires eSelf, founded by creator of Snap’s AI, in $27M deal — https://techcrunch.com/2025/11/10/kaltura-acquires-eself-founded-by-creator-of-snaps-ai-in-27m-deal/</w:t>
+        <w:t>[4] VC Jennifer Neundorfer explains how founders can stand out in a crowded AI market — https://techcrunch.com/2025/11/10/vc-jennifer-neundorfer-explains-how-founders-can-stand-out-in-a-crowded-ai-market/</w:t>
       </w:r>
     </w:p>
     <w:p>
@@ -244,7 +223,7 @@
         <w:spacing w:after="360" w:line="288" w:lineRule="auto"/>
       </w:pPr>
       <w:r>
-        <w:t>[5] AI PowerPoint-killer Gamma hits $2.1B valuation, $100M ARR, founder says — https://techcrunch.com/2025/11/10/ai-powerpoint-killer-gamma-hits-2-1b-valuation-100m-arr-founder-says/</w:t>
+        <w:t>[5] The circular money problem at the heart of AI’s biggest deals — https://techcrunch.com/video/the-circular-money-problem-at-the-heart-of-ais-biggest-deals/</w:t>
       </w:r>
     </w:p>
     <w:p>
@@ -252,7 +231,7 @@
         <w:spacing w:after="360" w:line="288" w:lineRule="auto"/>
       </w:pPr>
       <w:r>
-        <w:t>[6] Comparing Memory Systems for LLM Agents: Vector, Graph, and Event Logs — https://www.marktechpost.com/2025/11/10/comparing-memory-systems-for-llm-agents-vector-graph-and-event-logs/</w:t>
+        <w:t>[6] A better way of thinking about the AI bubble — https://techcrunch.com/2025/11/10/a-better-way-of-thinking-about-the-ai-bubble/</w:t>
       </w:r>
     </w:p>
     <w:p>
@@ -260,7 +239,7 @@
         <w:spacing w:after="360" w:line="288" w:lineRule="auto"/>
       </w:pPr>
       <w:r>
-        <w:t>[7] A Coding Implementation to Build Neural Memory Agents with Differentiable Memory, Meta-Learning, and Experience Replay for Continual Adaptation in Dynamic Environments — https://www.marktechpost.com/2025/11/09/a-coding-implementation-to-build-neural-memory-agents-with-differentiable-memory-meta-learning-and-experience-replay-for-continual-adaptation-in-dynamic-environments/</w:t>
+        <w:t>[7] The best early Black Friday deals we’ve found so far on laptops, TVs, and more — https://www.theverge.com/tech/814345/black-friday-best-early-deals-2025</w:t>
       </w:r>
     </w:p>
     <w:p>
@@ -268,15 +247,7 @@
         <w:spacing w:after="360" w:line="288" w:lineRule="auto"/>
       </w:pPr>
       <w:r>
-        <w:t>[8] A better way of thinking about the AI bubble — https://techcrunch.com/2025/11/10/a-better-way-of-thinking-about-the-ai-bubble/</w:t>
-      </w:r>
-    </w:p>
-    <w:p>
-      <w:pPr>
-        <w:spacing w:after="360" w:line="288" w:lineRule="auto"/>
-      </w:pPr>
-      <w:r>
-        <w:t>[9] Rad Power Bikes faces shutdown in January without new funding — https://techcrunch.com/2025/11/10/rad-power-bikes-faces-shutdown-in-january-without-new-funding/</w:t>
+        <w:t>[8] Nintendo&amp;#8217;s upcoming Black Friday sale includes up to $30 off Switch classics — https://www.theverge.com/gadgets/817944/nintendo-switch-2-black-friday-games-amiibo-deal-sale</w:t>
       </w:r>
     </w:p>
     <w:sectPr>

</xml_diff>